<commit_message>
modification before publish. Add statistics
</commit_message>
<xml_diff>
--- a/networks_correlations_code/Instructions.docx
+++ b/networks_correlations_code/Instructions.docx
@@ -1,20 +1,123 @@
 
 <file path=word/document.xml><?xml version="1.0" encoding="utf-8"?>
-<w:document xmlns:wpc="http://schemas.microsoft.com/office/word/2010/wordprocessingCanvas" xmlns:cx="http://schemas.microsoft.com/office/drawing/2014/chartex" xmlns:cx1="http://schemas.microsoft.com/office/drawing/2015/9/8/chartex" xmlns:mc="http://schemas.openxmlformats.org/markup-compatibility/2006" xmlns:o="urn:schemas-microsoft-com:office:office" xmlns:r="http://schemas.openxmlformats.org/officeDocument/2006/relationships" xmlns:m="http://schemas.openxmlformats.org/officeDocument/2006/math" xmlns:v="urn:schemas-microsoft-com:vml" xmlns:wp14="http://schemas.microsoft.com/office/word/2010/wordprocessingDrawing" xmlns:wp="http://schemas.openxmlformats.org/drawingml/2006/wordprocessingDrawing" xmlns:w10="urn:schemas-microsoft-com:office:word" xmlns:w="http://schemas.openxmlformats.org/wordprocessingml/2006/main" xmlns:w14="http://schemas.microsoft.com/office/word/2010/wordml" xmlns:w15="http://schemas.microsoft.com/office/word/2012/wordml" xmlns:w16se="http://schemas.microsoft.com/office/word/2015/wordml/symex" xmlns:wpg="http://schemas.microsoft.com/office/word/2010/wordprocessingGroup" xmlns:wpi="http://schemas.microsoft.com/office/word/2010/wordprocessingInk" xmlns:wne="http://schemas.microsoft.com/office/word/2006/wordml" xmlns:wps="http://schemas.microsoft.com/office/word/2010/wordprocessingShape" mc:Ignorable="w14 w15 w16se wp14">
+<w:document xmlns:wpc="http://schemas.microsoft.com/office/word/2010/wordprocessingCanvas" xmlns:cx="http://schemas.microsoft.com/office/drawing/2014/chartex" xmlns:cx1="http://schemas.microsoft.com/office/drawing/2015/9/8/chartex" xmlns:cx2="http://schemas.microsoft.com/office/drawing/2015/10/21/chartex" xmlns:cx3="http://schemas.microsoft.com/office/drawing/2016/5/9/chartex" xmlns:cx4="http://schemas.microsoft.com/office/drawing/2016/5/10/chartex" xmlns:cx5="http://schemas.microsoft.com/office/drawing/2016/5/11/chartex" xmlns:cx6="http://schemas.microsoft.com/office/drawing/2016/5/12/chartex" xmlns:cx7="http://schemas.microsoft.com/office/drawing/2016/5/13/chartex" xmlns:cx8="http://schemas.microsoft.com/office/drawing/2016/5/14/chartex" xmlns:mc="http://schemas.openxmlformats.org/markup-compatibility/2006" xmlns:aink="http://schemas.microsoft.com/office/drawing/2016/ink" xmlns:am3d="http://schemas.microsoft.com/office/drawing/2017/model3d" xmlns:o="urn:schemas-microsoft-com:office:office" xmlns:r="http://schemas.openxmlformats.org/officeDocument/2006/relationships" xmlns:m="http://schemas.openxmlformats.org/officeDocument/2006/math" xmlns:v="urn:schemas-microsoft-com:vml" xmlns:wp14="http://schemas.microsoft.com/office/word/2010/wordprocessingDrawing" xmlns:wp="http://schemas.openxmlformats.org/drawingml/2006/wordprocessingDrawing" xmlns:w10="urn:schemas-microsoft-com:office:word" xmlns:w="http://schemas.openxmlformats.org/wordprocessingml/2006/main" xmlns:w14="http://schemas.microsoft.com/office/word/2010/wordml" xmlns:w15="http://schemas.microsoft.com/office/word/2012/wordml" xmlns:w16cex="http://schemas.microsoft.com/office/word/2018/wordml/cex" xmlns:w16cid="http://schemas.microsoft.com/office/word/2016/wordml/cid" xmlns:w16="http://schemas.microsoft.com/office/word/2018/wordml" xmlns:w16se="http://schemas.microsoft.com/office/word/2015/wordml/symex" xmlns:wpg="http://schemas.microsoft.com/office/word/2010/wordprocessingGroup" xmlns:wpi="http://schemas.microsoft.com/office/word/2010/wordprocessingInk" xmlns:wne="http://schemas.microsoft.com/office/word/2006/wordml" xmlns:wps="http://schemas.microsoft.com/office/word/2010/wordprocessingShape" mc:Ignorable="w14 w15 w16se w16cid w16 w16cex wp14">
   <w:body>
     <w:p>
       <w:pPr>
         <w:bidi w:val="0"/>
-        <w:rPr>
-          <w:u w:val="single"/>
-        </w:rPr>
-      </w:pPr>
-      <w:r>
-        <w:rPr>
+        <w:jc w:val="center"/>
+        <w:rPr>
+          <w:b/>
+          <w:bCs/>
+          <w:sz w:val="32"/>
+          <w:szCs w:val="32"/>
+          <w:u w:val="single"/>
+        </w:rPr>
+      </w:pPr>
+      <w:r>
+        <w:rPr>
+          <w:b/>
+          <w:bCs/>
+          <w:sz w:val="32"/>
+          <w:szCs w:val="32"/>
+          <w:u w:val="single"/>
+        </w:rPr>
+        <w:t xml:space="preserve">How to Run the </w:t>
+      </w:r>
+      <w:r>
+        <w:rPr>
+          <w:b/>
+          <w:bCs/>
+          <w:sz w:val="32"/>
+          <w:szCs w:val="32"/>
+          <w:u w:val="single"/>
+        </w:rPr>
+        <w:t>Common Matrix Code</w:t>
+      </w:r>
+    </w:p>
+    <w:p>
+      <w:pPr>
+        <w:bidi w:val="0"/>
+        <w:rPr>
+          <w:b/>
+          <w:bCs/>
+          <w:sz w:val="24"/>
+          <w:szCs w:val="24"/>
+        </w:rPr>
+      </w:pPr>
+      <w:r>
+        <w:rPr>
+          <w:b/>
+          <w:bCs/>
+          <w:sz w:val="24"/>
+          <w:szCs w:val="24"/>
+        </w:rPr>
+        <w:t xml:space="preserve">Welcome to the instruction of "How to Run the Common Matrix Code" – version 0.2. This code was tested on Windows and Python version 3.8.5 only. </w:t>
+      </w:r>
+    </w:p>
+    <w:p>
+      <w:pPr>
+        <w:bidi w:val="0"/>
+        <w:rPr>
+          <w:b/>
+          <w:bCs/>
+          <w:sz w:val="24"/>
+          <w:szCs w:val="24"/>
+        </w:rPr>
+      </w:pPr>
+      <w:r>
+        <w:rPr>
+          <w:b/>
+          <w:bCs/>
+          <w:sz w:val="24"/>
+          <w:szCs w:val="24"/>
+        </w:rPr>
+        <w:t xml:space="preserve">If you encourage any problems or something is misunderstood, please contact me – </w:t>
+      </w:r>
+      <w:hyperlink r:id="rId5" w:history="1">
+        <w:r>
+          <w:rPr>
+            <w:rStyle w:val="Hyperlink"/>
+            <w:b/>
+            <w:bCs/>
+            <w:sz w:val="24"/>
+            <w:szCs w:val="24"/>
+          </w:rPr>
+          <w:t>skhalfin@campus.technion.ac.il</w:t>
+        </w:r>
+      </w:hyperlink>
+    </w:p>
+    <w:p>
+      <w:pPr>
+        <w:bidi w:val="0"/>
+        <w:rPr>
+          <w:b/>
+          <w:bCs/>
+          <w:sz w:val="24"/>
+          <w:szCs w:val="24"/>
+          <w:u w:val="single"/>
+        </w:rPr>
+      </w:pPr>
+      <w:r>
+        <w:rPr>
+          <w:b/>
+          <w:bCs/>
+          <w:sz w:val="24"/>
+          <w:szCs w:val="24"/>
           <w:u w:val="single"/>
         </w:rPr>
         <w:t>Step 1</w:t>
       </w:r>
+      <w:r>
+        <w:rPr>
+          <w:b/>
+          <w:bCs/>
+          <w:sz w:val="24"/>
+          <w:szCs w:val="24"/>
+          <w:u w:val="single"/>
+        </w:rPr>
+        <w:t xml:space="preserve"> – download python</w:t>
+      </w:r>
     </w:p>
     <w:p>
       <w:pPr>
@@ -23,7 +126,7 @@
       <w:r>
         <w:t xml:space="preserve">Download python 3: </w:t>
       </w:r>
-      <w:hyperlink r:id="rId5" w:history="1">
+      <w:hyperlink r:id="rId6" w:history="1">
         <w:r>
           <w:rPr>
             <w:rStyle w:val="Hyperlink"/>
@@ -37,9 +140,21 @@
         <w:bidi w:val="0"/>
       </w:pPr>
       <w:r>
-        <w:t xml:space="preserve">You need the </w:t>
-      </w:r>
-      <w:hyperlink r:id="rId6" w:history="1">
+        <w:t xml:space="preserve">You </w:t>
+      </w:r>
+      <w:r>
+        <w:rPr>
+          <w:u w:val="single"/>
+        </w:rPr>
+        <w:t>probably</w:t>
+      </w:r>
+      <w:r>
+        <w:t xml:space="preserve"> will </w:t>
+      </w:r>
+      <w:r>
+        <w:t xml:space="preserve">need the </w:t>
+      </w:r>
+      <w:hyperlink r:id="rId7" w:history="1">
         <w:r>
           <w:rPr>
             <w:u w:val="single"/>
@@ -59,15 +174,7 @@
         <w:bidi w:val="0"/>
       </w:pPr>
       <w:r>
-        <w:t xml:space="preserve">In </w:t>
-      </w:r>
-      <w:proofErr w:type="gramStart"/>
-      <w:r>
-        <w:t>install</w:t>
-      </w:r>
-      <w:proofErr w:type="gramEnd"/>
-      <w:r>
-        <w:t xml:space="preserve"> check the "Add Python 3.8 to Path"</w:t>
+        <w:t>In install check the "Add Python 3.8 to Path"</w:t>
       </w:r>
     </w:p>
     <w:p>
@@ -91,78 +198,6 @@
             <wp:extent cx="5274310" cy="3198495"/>
             <wp:effectExtent l="0" t="0" r="2540" b="1905"/>
             <wp:docPr id="1" name="Picture 1"/>
-            <wp:cNvGraphicFramePr>
-              <a:graphicFrameLocks xmlns:a="http://schemas.openxmlformats.org/drawingml/2006/main" noChangeAspect="1"/>
-            </wp:cNvGraphicFramePr>
-            <a:graphic xmlns:a="http://schemas.openxmlformats.org/drawingml/2006/main">
-              <a:graphicData uri="http://schemas.openxmlformats.org/drawingml/2006/picture">
-                <pic:pic xmlns:pic="http://schemas.openxmlformats.org/drawingml/2006/picture">
-                  <pic:nvPicPr>
-                    <pic:cNvPr id="1" name=""/>
-                    <pic:cNvPicPr/>
-                  </pic:nvPicPr>
-                  <pic:blipFill>
-                    <a:blip r:embed="rId7"/>
-                    <a:stretch>
-                      <a:fillRect/>
-                    </a:stretch>
-                  </pic:blipFill>
-                  <pic:spPr>
-                    <a:xfrm>
-                      <a:off x="0" y="0"/>
-                      <a:ext cx="5274310" cy="3198495"/>
-                    </a:xfrm>
-                    <a:prstGeom prst="rect">
-                      <a:avLst/>
-                    </a:prstGeom>
-                  </pic:spPr>
-                </pic:pic>
-              </a:graphicData>
-            </a:graphic>
-          </wp:inline>
-        </w:drawing>
-      </w:r>
-    </w:p>
-    <w:p>
-      <w:pPr>
-        <w:bidi w:val="0"/>
-      </w:pPr>
-    </w:p>
-    <w:p>
-      <w:pPr>
-        <w:bidi w:val="0"/>
-        <w:rPr>
-          <w:u w:val="single"/>
-        </w:rPr>
-      </w:pPr>
-      <w:r>
-        <w:rPr>
-          <w:u w:val="single"/>
-        </w:rPr>
-        <w:t>Step 2</w:t>
-      </w:r>
-    </w:p>
-    <w:p>
-      <w:pPr>
-        <w:bidi w:val="0"/>
-      </w:pPr>
-      <w:r>
-        <w:t>Inside the unzipped folder:</w:t>
-      </w:r>
-    </w:p>
-    <w:p>
-      <w:pPr>
-        <w:bidi w:val="0"/>
-      </w:pPr>
-      <w:r>
-        <w:rPr>
-          <w:noProof/>
-        </w:rPr>
-        <w:drawing>
-          <wp:inline distT="0" distB="0" distL="0" distR="0" wp14:anchorId="0E501737" wp14:editId="0CD14A68">
-            <wp:extent cx="5274310" cy="502920"/>
-            <wp:effectExtent l="0" t="0" r="2540" b="0"/>
-            <wp:docPr id="3" name="Picture 3"/>
             <wp:cNvGraphicFramePr>
               <a:graphicFrameLocks xmlns:a="http://schemas.openxmlformats.org/drawingml/2006/main" noChangeAspect="1"/>
             </wp:cNvGraphicFramePr>
@@ -182,7 +217,7 @@
                   <pic:spPr>
                     <a:xfrm>
                       <a:off x="0" y="0"/>
-                      <a:ext cx="5274310" cy="502920"/>
+                      <a:ext cx="5274310" cy="3198495"/>
                     </a:xfrm>
                     <a:prstGeom prst="rect">
                       <a:avLst/>
@@ -204,60 +239,40 @@
       <w:pPr>
         <w:bidi w:val="0"/>
         <w:rPr>
-          <w:u w:val="single"/>
-        </w:rPr>
-      </w:pPr>
-      <w:r>
-        <w:rPr>
-          <w:u w:val="single"/>
-        </w:rPr>
-        <w:t>Step 3</w:t>
-      </w:r>
-    </w:p>
-    <w:p>
-      <w:pPr>
-        <w:bidi w:val="0"/>
-      </w:pPr>
-      <w:r>
-        <w:t>Run windows Command Prompt (</w:t>
-      </w:r>
-      <w:proofErr w:type="spellStart"/>
-      <w:r>
-        <w:t>cmd</w:t>
-      </w:r>
-      <w:proofErr w:type="spellEnd"/>
-      <w:r>
-        <w:t>).</w:t>
-      </w:r>
-    </w:p>
-    <w:p>
-      <w:pPr>
-        <w:bidi w:val="0"/>
-        <w:rPr>
-          <w:u w:val="single"/>
-        </w:rPr>
-      </w:pPr>
-      <w:r>
-        <w:rPr>
-          <w:u w:val="single"/>
-        </w:rPr>
-        <w:t xml:space="preserve">Step 4 </w:t>
-      </w:r>
-    </w:p>
-    <w:p>
-      <w:pPr>
-        <w:bidi w:val="0"/>
-      </w:pPr>
-      <w:r>
-        <w:t>Run setup.py install inside the Command Prompt window.</w:t>
-      </w:r>
-    </w:p>
-    <w:p>
-      <w:pPr>
-        <w:bidi w:val="0"/>
-      </w:pPr>
-      <w:r>
-        <w:t>You will see the following folders:</w:t>
+          <w:b/>
+          <w:bCs/>
+          <w:sz w:val="24"/>
+          <w:szCs w:val="24"/>
+          <w:u w:val="single"/>
+        </w:rPr>
+      </w:pPr>
+      <w:r>
+        <w:rPr>
+          <w:b/>
+          <w:bCs/>
+          <w:sz w:val="24"/>
+          <w:szCs w:val="24"/>
+          <w:u w:val="single"/>
+        </w:rPr>
+        <w:t>Step 2</w:t>
+      </w:r>
+      <w:r>
+        <w:rPr>
+          <w:b/>
+          <w:bCs/>
+          <w:sz w:val="24"/>
+          <w:szCs w:val="24"/>
+          <w:u w:val="single"/>
+        </w:rPr>
+        <w:t xml:space="preserve"> – unzip the code folder</w:t>
+      </w:r>
+    </w:p>
+    <w:p>
+      <w:pPr>
+        <w:bidi w:val="0"/>
+      </w:pPr>
+      <w:r>
+        <w:t>Inside the unzipped folder:</w:t>
       </w:r>
     </w:p>
     <w:p>
@@ -268,12 +283,11 @@
         <w:rPr>
           <w:noProof/>
         </w:rPr>
-        <w:lastRenderedPageBreak/>
         <w:drawing>
-          <wp:inline distT="0" distB="0" distL="0" distR="0" wp14:anchorId="43855CD0" wp14:editId="6E467106">
-            <wp:extent cx="2409825" cy="1095375"/>
-            <wp:effectExtent l="0" t="0" r="9525" b="9525"/>
-            <wp:docPr id="4" name="Picture 4"/>
+          <wp:inline distT="0" distB="0" distL="0" distR="0" wp14:anchorId="5CB166AC" wp14:editId="2BCE1AFB">
+            <wp:extent cx="1325880" cy="869118"/>
+            <wp:effectExtent l="0" t="0" r="7620" b="7620"/>
+            <wp:docPr id="2" name="תמונה 2"/>
             <wp:cNvGraphicFramePr>
               <a:graphicFrameLocks xmlns:a="http://schemas.openxmlformats.org/drawingml/2006/main" noChangeAspect="1"/>
             </wp:cNvGraphicFramePr>
@@ -293,7 +307,7 @@
                   <pic:spPr>
                     <a:xfrm>
                       <a:off x="0" y="0"/>
-                      <a:ext cx="2409825" cy="1095375"/>
+                      <a:ext cx="1354621" cy="887957"/>
                     </a:xfrm>
                     <a:prstGeom prst="rect">
                       <a:avLst/>
@@ -310,11 +324,174 @@
       <w:pPr>
         <w:bidi w:val="0"/>
         <w:rPr>
-          <w:u w:val="single"/>
-        </w:rPr>
-      </w:pPr>
-      <w:r>
-        <w:rPr>
+          <w:b/>
+          <w:bCs/>
+          <w:sz w:val="24"/>
+          <w:szCs w:val="24"/>
+          <w:u w:val="single"/>
+        </w:rPr>
+      </w:pPr>
+      <w:r>
+        <w:rPr>
+          <w:b/>
+          <w:bCs/>
+          <w:sz w:val="24"/>
+          <w:szCs w:val="24"/>
+          <w:u w:val="single"/>
+        </w:rPr>
+        <w:t>Step 3</w:t>
+      </w:r>
+      <w:r>
+        <w:rPr>
+          <w:b/>
+          <w:bCs/>
+          <w:sz w:val="24"/>
+          <w:szCs w:val="24"/>
+          <w:u w:val="single"/>
+        </w:rPr>
+        <w:t xml:space="preserve"> - CMD</w:t>
+      </w:r>
+    </w:p>
+    <w:p>
+      <w:pPr>
+        <w:bidi w:val="0"/>
+      </w:pPr>
+      <w:r>
+        <w:t>Run windows Command Prompt (</w:t>
+      </w:r>
+      <w:proofErr w:type="spellStart"/>
+      <w:r>
+        <w:t>cmd</w:t>
+      </w:r>
+      <w:proofErr w:type="spellEnd"/>
+      <w:r>
+        <w:t>)</w:t>
+      </w:r>
+      <w:r>
+        <w:t xml:space="preserve"> from the unzipped folder</w:t>
+      </w:r>
+    </w:p>
+    <w:p>
+      <w:pPr>
+        <w:bidi w:val="0"/>
+        <w:rPr>
+          <w:b/>
+          <w:bCs/>
+          <w:sz w:val="24"/>
+          <w:szCs w:val="24"/>
+          <w:u w:val="single"/>
+        </w:rPr>
+      </w:pPr>
+      <w:r>
+        <w:rPr>
+          <w:b/>
+          <w:bCs/>
+          <w:sz w:val="24"/>
+          <w:szCs w:val="24"/>
+          <w:u w:val="single"/>
+        </w:rPr>
+        <w:t xml:space="preserve">Step 4 </w:t>
+      </w:r>
+      <w:r>
+        <w:rPr>
+          <w:b/>
+          <w:bCs/>
+          <w:sz w:val="24"/>
+          <w:szCs w:val="24"/>
+          <w:u w:val="single"/>
+        </w:rPr>
+        <w:t>- setup</w:t>
+      </w:r>
+    </w:p>
+    <w:p>
+      <w:pPr>
+        <w:bidi w:val="0"/>
+      </w:pPr>
+      <w:r>
+        <w:lastRenderedPageBreak/>
+        <w:t xml:space="preserve">Run </w:t>
+      </w:r>
+      <w:r>
+        <w:rPr>
+          <w:b/>
+          <w:bCs/>
+        </w:rPr>
+        <w:t>setup.py install</w:t>
+      </w:r>
+      <w:r>
+        <w:t xml:space="preserve"> inside the Command Prompt window.</w:t>
+      </w:r>
+    </w:p>
+    <w:p>
+      <w:pPr>
+        <w:bidi w:val="0"/>
+      </w:pPr>
+      <w:r>
+        <w:t>You will see the following folders:</w:t>
+      </w:r>
+    </w:p>
+    <w:p>
+      <w:pPr>
+        <w:bidi w:val="0"/>
+      </w:pPr>
+      <w:r>
+        <w:rPr>
+          <w:noProof/>
+        </w:rPr>
+        <w:drawing>
+          <wp:inline distT="0" distB="0" distL="0" distR="0" wp14:anchorId="3BDD4ACC" wp14:editId="7F1F111D">
+            <wp:extent cx="1524000" cy="1187744"/>
+            <wp:effectExtent l="0" t="0" r="0" b="0"/>
+            <wp:docPr id="5" name="תמונה 5"/>
+            <wp:cNvGraphicFramePr>
+              <a:graphicFrameLocks xmlns:a="http://schemas.openxmlformats.org/drawingml/2006/main" noChangeAspect="1"/>
+            </wp:cNvGraphicFramePr>
+            <a:graphic xmlns:a="http://schemas.openxmlformats.org/drawingml/2006/main">
+              <a:graphicData uri="http://schemas.openxmlformats.org/drawingml/2006/picture">
+                <pic:pic xmlns:pic="http://schemas.openxmlformats.org/drawingml/2006/picture">
+                  <pic:nvPicPr>
+                    <pic:cNvPr id="1" name=""/>
+                    <pic:cNvPicPr/>
+                  </pic:nvPicPr>
+                  <pic:blipFill>
+                    <a:blip r:embed="rId10"/>
+                    <a:stretch>
+                      <a:fillRect/>
+                    </a:stretch>
+                  </pic:blipFill>
+                  <pic:spPr>
+                    <a:xfrm>
+                      <a:off x="0" y="0"/>
+                      <a:ext cx="1540149" cy="1200330"/>
+                    </a:xfrm>
+                    <a:prstGeom prst="rect">
+                      <a:avLst/>
+                    </a:prstGeom>
+                  </pic:spPr>
+                </pic:pic>
+              </a:graphicData>
+            </a:graphic>
+          </wp:inline>
+        </w:drawing>
+      </w:r>
+    </w:p>
+    <w:p>
+      <w:pPr>
+        <w:bidi w:val="0"/>
+        <w:rPr>
+          <w:b/>
+          <w:bCs/>
+          <w:sz w:val="24"/>
+          <w:szCs w:val="24"/>
+          <w:u w:val="single"/>
+        </w:rPr>
+      </w:pPr>
+      <w:r>
+        <w:rPr>
+          <w:b/>
+          <w:bCs/>
+          <w:sz w:val="24"/>
+          <w:szCs w:val="24"/>
           <w:u w:val="single"/>
         </w:rPr>
         <w:t>Step 5</w:t>
@@ -325,7 +502,7 @@
         <w:bidi w:val="0"/>
       </w:pPr>
       <w:r>
-        <w:t xml:space="preserve">Now we will run the code inside the </w:t>
+        <w:t xml:space="preserve">Enter to </w:t>
       </w:r>
       <w:proofErr w:type="spellStart"/>
       <w:r>
@@ -333,33 +510,68 @@
       </w:r>
       <w:proofErr w:type="spellEnd"/>
       <w:r>
-        <w:t xml:space="preserve"> folder (</w:t>
-      </w:r>
-      <w:r>
+        <w:t xml:space="preserve"> folder: run </w:t>
+      </w:r>
+      <w:r>
+        <w:rPr>
+          <w:b/>
+          <w:bCs/>
+        </w:rPr>
         <w:t xml:space="preserve">cd </w:t>
       </w:r>
       <w:proofErr w:type="spellStart"/>
       <w:r>
+        <w:rPr>
+          <w:b/>
+          <w:bCs/>
+        </w:rPr>
         <w:t>networks_correlations</w:t>
       </w:r>
       <w:proofErr w:type="spellEnd"/>
-      <w:r>
-        <w:t>):</w:t>
-      </w:r>
-    </w:p>
-    <w:p>
-      <w:pPr>
-        <w:bidi w:val="0"/>
-      </w:pPr>
-      <w:bookmarkStart w:id="0" w:name="_GoBack"/>
-      <w:bookmarkEnd w:id="0"/>
+    </w:p>
+    <w:p>
+      <w:pPr>
+        <w:bidi w:val="0"/>
+        <w:rPr>
+          <w:b/>
+          <w:bCs/>
+          <w:sz w:val="24"/>
+          <w:szCs w:val="24"/>
+          <w:u w:val="single"/>
+        </w:rPr>
+      </w:pPr>
+      <w:r>
+        <w:rPr>
+          <w:b/>
+          <w:bCs/>
+          <w:sz w:val="24"/>
+          <w:szCs w:val="24"/>
+          <w:u w:val="single"/>
+        </w:rPr>
+        <w:t>Step 6</w:t>
+      </w:r>
+      <w:r>
+        <w:rPr>
+          <w:b/>
+          <w:bCs/>
+          <w:sz w:val="24"/>
+          <w:szCs w:val="24"/>
+          <w:u w:val="single"/>
+        </w:rPr>
+        <w:t xml:space="preserve"> – main script</w:t>
+      </w:r>
+    </w:p>
+    <w:p>
+      <w:pPr>
+        <w:bidi w:val="0"/>
+      </w:pPr>
       <w:r>
         <w:t>The simplest variation will create:</w:t>
       </w:r>
     </w:p>
     <w:p>
       <w:pPr>
-        <w:pStyle w:val="ListParagraph"/>
+        <w:pStyle w:val="a3"/>
         <w:numPr>
           <w:ilvl w:val="0"/>
           <w:numId w:val="1"/>
@@ -380,7 +592,7 @@
     </w:p>
     <w:p>
       <w:pPr>
-        <w:pStyle w:val="ListParagraph"/>
+        <w:pStyle w:val="a3"/>
         <w:numPr>
           <w:ilvl w:val="0"/>
           <w:numId w:val="1"/>
@@ -388,12 +600,24 @@
         <w:bidi w:val="0"/>
       </w:pPr>
       <w:r>
-        <w:t>Excel file with correlation matrix</w:t>
-      </w:r>
-    </w:p>
-    <w:p>
-      <w:pPr>
-        <w:pStyle w:val="ListParagraph"/>
+        <w:t xml:space="preserve">Excel file with </w:t>
+      </w:r>
+      <w:r>
+        <w:t xml:space="preserve">common </w:t>
+      </w:r>
+      <w:r>
+        <w:t xml:space="preserve">correlation </w:t>
+      </w:r>
+      <w:r>
+        <w:t xml:space="preserve">and covariance </w:t>
+      </w:r>
+      <w:r>
+        <w:t>matrix</w:t>
+      </w:r>
+    </w:p>
+    <w:p>
+      <w:pPr>
+        <w:pStyle w:val="a3"/>
         <w:numPr>
           <w:ilvl w:val="0"/>
           <w:numId w:val="1"/>
@@ -418,6 +642,10 @@
       </w:pPr>
       <w:proofErr w:type="spellStart"/>
       <w:r>
+        <w:rPr>
+          <w:b/>
+          <w:bCs/>
+        </w:rPr>
         <w:t>subjects_data.pkl</w:t>
       </w:r>
       <w:proofErr w:type="spellEnd"/>
@@ -430,10 +658,14 @@
         <w:bidi w:val="0"/>
       </w:pPr>
       <w:r>
-        <w:t>error_file_postProcessing</w:t>
-      </w:r>
-      <w:r>
-        <w:t xml:space="preserve">.txt = </w:t>
+        <w:rPr>
+          <w:b/>
+          <w:bCs/>
+        </w:rPr>
+        <w:t>error_file_postProcessing.txt</w:t>
+      </w:r>
+      <w:r>
+        <w:t xml:space="preserve"> = </w:t>
       </w:r>
       <w:r>
         <w:t>some of the errors will be written here</w:t>
@@ -450,6 +682,65 @@
         <w:rPr>
           <w:u w:val="single"/>
         </w:rPr>
+        <w:t>Output:</w:t>
+      </w:r>
+    </w:p>
+    <w:p>
+      <w:pPr>
+        <w:bidi w:val="0"/>
+      </w:pPr>
+      <w:r>
+        <w:rPr>
+          <w:noProof/>
+        </w:rPr>
+        <w:drawing>
+          <wp:inline distT="0" distB="0" distL="0" distR="0" wp14:anchorId="17882A78" wp14:editId="1F948171">
+            <wp:extent cx="1859280" cy="1538007"/>
+            <wp:effectExtent l="0" t="0" r="7620" b="5080"/>
+            <wp:docPr id="6" name="תמונה 6"/>
+            <wp:cNvGraphicFramePr>
+              <a:graphicFrameLocks xmlns:a="http://schemas.openxmlformats.org/drawingml/2006/main" noChangeAspect="1"/>
+            </wp:cNvGraphicFramePr>
+            <a:graphic xmlns:a="http://schemas.openxmlformats.org/drawingml/2006/main">
+              <a:graphicData uri="http://schemas.openxmlformats.org/drawingml/2006/picture">
+                <pic:pic xmlns:pic="http://schemas.openxmlformats.org/drawingml/2006/picture">
+                  <pic:nvPicPr>
+                    <pic:cNvPr id="1" name=""/>
+                    <pic:cNvPicPr/>
+                  </pic:nvPicPr>
+                  <pic:blipFill>
+                    <a:blip r:embed="rId11"/>
+                    <a:stretch>
+                      <a:fillRect/>
+                    </a:stretch>
+                  </pic:blipFill>
+                  <pic:spPr>
+                    <a:xfrm>
+                      <a:off x="0" y="0"/>
+                      <a:ext cx="1876871" cy="1552558"/>
+                    </a:xfrm>
+                    <a:prstGeom prst="rect">
+                      <a:avLst/>
+                    </a:prstGeom>
+                  </pic:spPr>
+                </pic:pic>
+              </a:graphicData>
+            </a:graphic>
+          </wp:inline>
+        </w:drawing>
+      </w:r>
+    </w:p>
+    <w:p>
+      <w:pPr>
+        <w:bidi w:val="0"/>
+        <w:rPr>
+          <w:u w:val="single"/>
+        </w:rPr>
+      </w:pPr>
+      <w:r>
+        <w:rPr>
+          <w:u w:val="single"/>
+        </w:rPr>
         <w:t>The command:</w:t>
       </w:r>
     </w:p>
@@ -458,7 +749,10 @@
         <w:bidi w:val="0"/>
       </w:pPr>
       <w:r>
-        <w:t>create_cor_from_nifty.py --</w:t>
+        <w:t>main</w:t>
+      </w:r>
+      <w:r>
+        <w:t>.py --</w:t>
       </w:r>
       <w:proofErr w:type="spellStart"/>
       <w:r>
@@ -476,11 +770,21 @@
         <w:t>FOLDER WITH NIFTY FILES</w:t>
       </w:r>
       <w:r>
+        <w:t xml:space="preserve"> --atlas </w:t>
+      </w:r>
+      <w:r>
+        <w:rPr>
+          <w:b/>
+          <w:bCs/>
+        </w:rPr>
+        <w:t>GORDON or POWER</w:t>
+      </w:r>
+      <w:r>
         <w:t xml:space="preserve"> --</w:t>
       </w:r>
       <w:proofErr w:type="spellStart"/>
       <w:r>
-        <w:t>atlas_coords</w:t>
+        <w:t>out_folder</w:t>
       </w:r>
       <w:proofErr w:type="spellEnd"/>
       <w:r>
@@ -491,7 +795,345 @@
           <w:b/>
           <w:bCs/>
         </w:rPr>
-        <w:t>MNI_Power.txt</w:t>
+        <w:t>YOUR OUTPUT FOLDER</w:t>
+      </w:r>
+      <w:r>
+        <w:t xml:space="preserve"> </w:t>
+      </w:r>
+    </w:p>
+    <w:p>
+      <w:pPr>
+        <w:bidi w:val="0"/>
+        <w:rPr>
+          <w:u w:val="single"/>
+        </w:rPr>
+      </w:pPr>
+      <w:r>
+        <w:rPr>
+          <w:u w:val="single"/>
+        </w:rPr>
+        <w:t>Variables explanation</w:t>
+      </w:r>
+    </w:p>
+    <w:p>
+      <w:pPr>
+        <w:bidi w:val="0"/>
+      </w:pPr>
+      <w:r>
+        <w:t>main</w:t>
+      </w:r>
+      <w:r>
+        <w:t>.py</w:t>
+      </w:r>
+      <w:r>
+        <w:t xml:space="preserve"> = the script name</w:t>
+      </w:r>
+    </w:p>
+    <w:p>
+      <w:pPr>
+        <w:bidi w:val="0"/>
+      </w:pPr>
+      <w:r>
+        <w:rPr>
+          <w:b/>
+          <w:bCs/>
+        </w:rPr>
+        <w:t>--</w:t>
+      </w:r>
+      <w:proofErr w:type="spellStart"/>
+      <w:r>
+        <w:rPr>
+          <w:b/>
+          <w:bCs/>
+        </w:rPr>
+        <w:t>preproc_folder</w:t>
+      </w:r>
+      <w:proofErr w:type="spellEnd"/>
+      <w:r>
+        <w:t xml:space="preserve"> = Insert the folder with your preprocessed nifty files that you want to create the correlation matrix for</w:t>
+      </w:r>
+      <w:r>
+        <w:t xml:space="preserve">. The files can be of </w:t>
+      </w:r>
+      <w:proofErr w:type="gramStart"/>
+      <w:r>
+        <w:t>type</w:t>
+      </w:r>
+      <w:r>
+        <w:t>s</w:t>
+      </w:r>
+      <w:r>
+        <w:t xml:space="preserve"> .</w:t>
+      </w:r>
+      <w:proofErr w:type="spellStart"/>
+      <w:r>
+        <w:t>nii</w:t>
+      </w:r>
+      <w:proofErr w:type="spellEnd"/>
+      <w:proofErr w:type="gramEnd"/>
+      <w:r>
+        <w:t xml:space="preserve"> or .nii.gz. </w:t>
+      </w:r>
+      <w:r>
+        <w:t>Other files will be ignored</w:t>
+      </w:r>
+      <w:r>
+        <w:t>.</w:t>
+      </w:r>
+    </w:p>
+    <w:p>
+      <w:pPr>
+        <w:bidi w:val="0"/>
+      </w:pPr>
+      <w:r>
+        <w:rPr>
+          <w:b/>
+          <w:bCs/>
+        </w:rPr>
+        <w:lastRenderedPageBreak/>
+        <w:t>--atlas</w:t>
+      </w:r>
+      <w:r>
+        <w:t xml:space="preserve"> = </w:t>
+      </w:r>
+      <w:r>
+        <w:t xml:space="preserve">Choose between Gordon and Power atlases. </w:t>
+      </w:r>
+      <w:r>
+        <w:rPr>
+          <w:b/>
+          <w:bCs/>
+        </w:rPr>
+        <w:t xml:space="preserve">If you want to add other atlases, please contact the </w:t>
+      </w:r>
+      <w:r>
+        <w:rPr>
+          <w:b/>
+          <w:bCs/>
+        </w:rPr>
+        <w:t>me</w:t>
+      </w:r>
+      <w:r>
+        <w:rPr>
+          <mc:AlternateContent>
+            <mc:Choice Requires="w16se"/>
+            <mc:Fallback>
+              <w:rFonts w:ascii="Segoe UI Emoji" w:eastAsia="Segoe UI Emoji" w:hAnsi="Segoe UI Emoji" w:cs="Segoe UI Emoji"/>
+            </mc:Fallback>
+          </mc:AlternateContent>
+          <w:b/>
+          <w:bCs/>
+          <w:rtl/>
+        </w:rPr>
+        <mc:AlternateContent>
+          <mc:Choice Requires="w16se">
+            <w16se:symEx w16se:font="Segoe UI Emoji" w16se:char="1F60A"/>
+          </mc:Choice>
+          <mc:Fallback>
+            <w:t>😊</w:t>
+          </mc:Fallback>
+        </mc:AlternateContent>
+      </w:r>
+      <w:r>
+        <w:rPr>
+          <w:b/>
+          <w:bCs/>
+        </w:rPr>
+        <w:t xml:space="preserve"> </w:t>
+      </w:r>
+    </w:p>
+    <w:p>
+      <w:pPr>
+        <w:bidi w:val="0"/>
+      </w:pPr>
+      <w:r>
+        <w:rPr>
+          <w:b/>
+          <w:bCs/>
+        </w:rPr>
+        <w:t>--</w:t>
+      </w:r>
+      <w:proofErr w:type="spellStart"/>
+      <w:r>
+        <w:rPr>
+          <w:b/>
+          <w:bCs/>
+        </w:rPr>
+        <w:t>out_folder</w:t>
+      </w:r>
+      <w:proofErr w:type="spellEnd"/>
+      <w:r>
+        <w:t xml:space="preserve"> = Insert the path to the output folder. </w:t>
+      </w:r>
+    </w:p>
+    <w:p>
+      <w:pPr>
+        <w:bidi w:val="0"/>
+        <w:rPr>
+          <w:u w:val="single"/>
+        </w:rPr>
+      </w:pPr>
+      <w:r>
+        <w:rPr>
+          <w:u w:val="single"/>
+        </w:rPr>
+        <w:t xml:space="preserve">Another </w:t>
+      </w:r>
+      <w:r>
+        <w:rPr>
+          <w:u w:val="single"/>
+        </w:rPr>
+        <w:t xml:space="preserve">possible </w:t>
+      </w:r>
+      <w:proofErr w:type="gramStart"/>
+      <w:r>
+        <w:rPr>
+          <w:u w:val="single"/>
+        </w:rPr>
+        <w:t>variables</w:t>
+      </w:r>
+      <w:proofErr w:type="gramEnd"/>
+      <w:r>
+        <w:rPr>
+          <w:u w:val="single"/>
+        </w:rPr>
+        <w:t>:</w:t>
+      </w:r>
+    </w:p>
+    <w:p>
+      <w:pPr>
+        <w:bidi w:val="0"/>
+      </w:pPr>
+      <w:r>
+        <w:rPr>
+          <w:b/>
+          <w:bCs/>
+        </w:rPr>
+        <w:t>--networks</w:t>
+      </w:r>
+      <w:r>
+        <w:t xml:space="preserve"> = add this </w:t>
+      </w:r>
+      <w:r>
+        <w:t xml:space="preserve">variable </w:t>
+      </w:r>
+      <w:r>
+        <w:t xml:space="preserve">if you want </w:t>
+      </w:r>
+      <w:r>
+        <w:t xml:space="preserve">common </w:t>
+      </w:r>
+      <w:r>
+        <w:t xml:space="preserve">matrix for some networks and brain plot with connections </w:t>
+      </w:r>
+      <w:r>
+        <w:t>within and between</w:t>
+      </w:r>
+      <w:r>
+        <w:t xml:space="preserve"> these networks. </w:t>
+      </w:r>
+      <w:r>
+        <w:t xml:space="preserve">See the networks available for each atlas in the appendix section. </w:t>
+      </w:r>
+    </w:p>
+    <w:p>
+      <w:pPr>
+        <w:bidi w:val="0"/>
+      </w:pPr>
+      <w:r>
+        <w:rPr>
+          <w:b/>
+          <w:bCs/>
+        </w:rPr>
+        <w:t>--</w:t>
+      </w:r>
+      <w:proofErr w:type="spellStart"/>
+      <w:r>
+        <w:rPr>
+          <w:b/>
+          <w:bCs/>
+        </w:rPr>
+        <w:t>min_r</w:t>
+      </w:r>
+      <w:proofErr w:type="spellEnd"/>
+      <w:r>
+        <w:t xml:space="preserve"> = for the brain plot use. Default is 0.7. Plot only connection with R value greater</w:t>
+      </w:r>
+      <w:r>
+        <w:t xml:space="preserve"> </w:t>
+      </w:r>
+      <w:r>
+        <w:t>(or lower for negative correlations)</w:t>
+      </w:r>
+      <w:r>
+        <w:t xml:space="preserve"> </w:t>
+      </w:r>
+      <w:r>
+        <w:t>than</w:t>
+      </w:r>
+      <w:r>
+        <w:t xml:space="preserve"> </w:t>
+      </w:r>
+      <w:proofErr w:type="spellStart"/>
+      <w:r>
+        <w:t>min_r</w:t>
+      </w:r>
+      <w:proofErr w:type="spellEnd"/>
+      <w:r>
+        <w:t>.</w:t>
+      </w:r>
+    </w:p>
+    <w:p>
+      <w:pPr>
+        <w:bidi w:val="0"/>
+        <w:rPr>
+          <w:u w:val="single"/>
+        </w:rPr>
+      </w:pPr>
+      <w:r>
+        <w:rPr>
+          <w:u w:val="single"/>
+        </w:rPr>
+        <w:t>Example:</w:t>
+      </w:r>
+    </w:p>
+    <w:p>
+      <w:pPr>
+        <w:bidi w:val="0"/>
+      </w:pPr>
+      <w:r>
+        <w:t>main</w:t>
+      </w:r>
+      <w:r>
+        <w:t>.py --</w:t>
+      </w:r>
+      <w:proofErr w:type="spellStart"/>
+      <w:r>
+        <w:t>preproc_folder</w:t>
+      </w:r>
+      <w:proofErr w:type="spellEnd"/>
+      <w:r>
+        <w:t xml:space="preserve"> </w:t>
+      </w:r>
+      <w:r>
+        <w:rPr>
+          <w:b/>
+          <w:bCs/>
+        </w:rPr>
+        <w:t>FOLDER WITH NIFTY FILES</w:t>
+      </w:r>
+      <w:r>
+        <w:t xml:space="preserve"> </w:t>
+      </w:r>
+      <w:r>
+        <w:t xml:space="preserve">--atlas </w:t>
+      </w:r>
+      <w:r>
+        <w:rPr>
+          <w:b/>
+          <w:bCs/>
+        </w:rPr>
+        <w:t>GORDON</w:t>
       </w:r>
       <w:r>
         <w:t xml:space="preserve"> --</w:t>
@@ -509,11 +1151,728 @@
           <w:b/>
           <w:bCs/>
         </w:rPr>
+        <w:t xml:space="preserve">YOUR OUTPUT </w:t>
+      </w:r>
+      <w:proofErr w:type="gramStart"/>
+      <w:r>
+        <w:rPr>
+          <w:b/>
+          <w:bCs/>
+        </w:rPr>
+        <w:t>FOLDER</w:t>
+      </w:r>
+      <w:r>
+        <w:t xml:space="preserve"> </w:t>
+      </w:r>
+      <w:r>
+        <w:t xml:space="preserve"> --</w:t>
+      </w:r>
+      <w:proofErr w:type="gramEnd"/>
+      <w:r>
+        <w:t xml:space="preserve">networks </w:t>
+      </w:r>
+      <w:r>
+        <w:rPr>
+          <w:b/>
+          <w:bCs/>
+        </w:rPr>
+        <w:t>Default</w:t>
+      </w:r>
+      <w:r>
+        <w:t xml:space="preserve"> --</w:t>
+      </w:r>
+      <w:proofErr w:type="spellStart"/>
+      <w:r>
+        <w:t>min_r</w:t>
+      </w:r>
+      <w:proofErr w:type="spellEnd"/>
+      <w:r>
+        <w:t xml:space="preserve"> </w:t>
+      </w:r>
+      <w:r>
+        <w:rPr>
+          <w:b/>
+          <w:bCs/>
+        </w:rPr>
+        <w:t>0.9</w:t>
+      </w:r>
+    </w:p>
+    <w:p>
+      <w:pPr>
+        <w:bidi w:val="0"/>
+      </w:pPr>
+    </w:p>
+    <w:p>
+      <w:pPr>
+        <w:bidi w:val="0"/>
+        <w:rPr>
+          <w:u w:val="single"/>
+        </w:rPr>
+      </w:pPr>
+      <w:r>
+        <w:rPr>
+          <w:u w:val="single"/>
+        </w:rPr>
+        <w:t>O</w:t>
+      </w:r>
+      <w:r>
+        <w:rPr>
+          <w:u w:val="single"/>
+        </w:rPr>
+        <w:t>utput:</w:t>
+      </w:r>
+    </w:p>
+    <w:p>
+      <w:pPr>
+        <w:bidi w:val="0"/>
+      </w:pPr>
+      <w:r>
+        <w:rPr>
+          <w:noProof/>
+        </w:rPr>
+        <w:drawing>
+          <wp:inline distT="0" distB="0" distL="0" distR="0" wp14:anchorId="6A03E116" wp14:editId="6777552B">
+            <wp:extent cx="2202180" cy="2237247"/>
+            <wp:effectExtent l="0" t="0" r="7620" b="0"/>
+            <wp:docPr id="7" name="תמונה 7"/>
+            <wp:cNvGraphicFramePr>
+              <a:graphicFrameLocks xmlns:a="http://schemas.openxmlformats.org/drawingml/2006/main" noChangeAspect="1"/>
+            </wp:cNvGraphicFramePr>
+            <a:graphic xmlns:a="http://schemas.openxmlformats.org/drawingml/2006/main">
+              <a:graphicData uri="http://schemas.openxmlformats.org/drawingml/2006/picture">
+                <pic:pic xmlns:pic="http://schemas.openxmlformats.org/drawingml/2006/picture">
+                  <pic:nvPicPr>
+                    <pic:cNvPr id="1" name=""/>
+                    <pic:cNvPicPr/>
+                  </pic:nvPicPr>
+                  <pic:blipFill>
+                    <a:blip r:embed="rId12"/>
+                    <a:stretch>
+                      <a:fillRect/>
+                    </a:stretch>
+                  </pic:blipFill>
+                  <pic:spPr>
+                    <a:xfrm>
+                      <a:off x="0" y="0"/>
+                      <a:ext cx="2213767" cy="2249019"/>
+                    </a:xfrm>
+                    <a:prstGeom prst="rect">
+                      <a:avLst/>
+                    </a:prstGeom>
+                  </pic:spPr>
+                </pic:pic>
+              </a:graphicData>
+            </a:graphic>
+          </wp:inline>
+        </w:drawing>
+      </w:r>
+    </w:p>
+    <w:p>
+      <w:pPr>
+        <w:bidi w:val="0"/>
+      </w:pPr>
+    </w:p>
+    <w:p>
+      <w:pPr>
+        <w:bidi w:val="0"/>
+        <w:rPr>
+          <w:b/>
+          <w:bCs/>
+          <w:sz w:val="24"/>
+          <w:szCs w:val="24"/>
+          <w:u w:val="single"/>
+        </w:rPr>
+      </w:pPr>
+      <w:r>
+        <w:rPr>
+          <w:b/>
+          <w:bCs/>
+          <w:sz w:val="24"/>
+          <w:szCs w:val="24"/>
+          <w:u w:val="single"/>
+        </w:rPr>
+        <w:t xml:space="preserve">Step 7 - </w:t>
+      </w:r>
+      <w:r>
+        <w:rPr>
+          <w:b/>
+          <w:bCs/>
+          <w:sz w:val="24"/>
+          <w:szCs w:val="24"/>
+          <w:u w:val="single"/>
+        </w:rPr>
+        <w:t>Other scripts</w:t>
+      </w:r>
+    </w:p>
+    <w:p>
+      <w:pPr>
+        <w:bidi w:val="0"/>
+      </w:pPr>
+      <w:r>
+        <w:t xml:space="preserve">The main script can take a while because it </w:t>
+      </w:r>
+      <w:r>
+        <w:t>is creating</w:t>
+      </w:r>
+      <w:r>
+        <w:t xml:space="preserve"> the subjects dictionary and calculating the common matrix. </w:t>
+      </w:r>
+    </w:p>
+    <w:p>
+      <w:pPr>
+        <w:bidi w:val="0"/>
+      </w:pPr>
+      <w:r>
+        <w:t>After you run the main script</w:t>
+      </w:r>
+      <w:r>
+        <w:t>, you can run sub script</w:t>
+      </w:r>
+      <w:r>
+        <w:t>s</w:t>
+      </w:r>
+      <w:r>
+        <w:t xml:space="preserve"> if you want </w:t>
+      </w:r>
+      <w:proofErr w:type="gramStart"/>
+      <w:r>
+        <w:t>another</w:t>
+      </w:r>
+      <w:proofErr w:type="gramEnd"/>
+      <w:r>
+        <w:t xml:space="preserve"> networks visualizations. </w:t>
+      </w:r>
+    </w:p>
+    <w:p>
+      <w:pPr>
+        <w:bidi w:val="0"/>
+        <w:rPr>
+          <w:b/>
+          <w:bCs/>
+          <w:u w:val="single"/>
+        </w:rPr>
+      </w:pPr>
+      <w:r>
+        <w:rPr>
+          <w:b/>
+          <w:bCs/>
+          <w:u w:val="single"/>
+        </w:rPr>
+        <w:t>Visualize_correlation.py</w:t>
+      </w:r>
+    </w:p>
+    <w:p>
+      <w:pPr>
+        <w:bidi w:val="0"/>
+      </w:pPr>
+      <w:r>
+        <w:t xml:space="preserve">Will create </w:t>
+      </w:r>
+      <w:r>
+        <w:t xml:space="preserve">correlation matrix plot and brain plots with within and between correlations. </w:t>
+      </w:r>
+    </w:p>
+    <w:p>
+      <w:pPr>
+        <w:bidi w:val="0"/>
+        <w:rPr>
+          <w:u w:val="single"/>
+        </w:rPr>
+      </w:pPr>
+      <w:r>
+        <w:rPr>
+          <w:u w:val="single"/>
+        </w:rPr>
+        <w:t>Example:</w:t>
+      </w:r>
+    </w:p>
+    <w:p>
+      <w:pPr>
+        <w:bidi w:val="0"/>
+      </w:pPr>
+      <w:r>
+        <w:t>visualize_correlation</w:t>
+      </w:r>
+      <w:r>
+        <w:t>.py --</w:t>
+      </w:r>
+      <w:r>
+        <w:t xml:space="preserve"> </w:t>
+      </w:r>
+      <w:proofErr w:type="spellStart"/>
+      <w:r>
+        <w:t>corr_mat</w:t>
+      </w:r>
+      <w:proofErr w:type="spellEnd"/>
+      <w:r>
+        <w:rPr>
+          <w:b/>
+          <w:bCs/>
+        </w:rPr>
+        <w:t xml:space="preserve"> PATH TO CORRELATION MATRIX EXCEL FILE</w:t>
+      </w:r>
+      <w:r>
+        <w:t xml:space="preserve"> </w:t>
+      </w:r>
+      <w:r>
+        <w:t>–</w:t>
+      </w:r>
+      <w:r>
+        <w:t xml:space="preserve"> </w:t>
+      </w:r>
+      <w:r>
+        <w:t>networks</w:t>
+      </w:r>
+      <w:r>
+        <w:rPr>
+          <w:b/>
+          <w:bCs/>
+        </w:rPr>
+        <w:t xml:space="preserve"> CO Visual</w:t>
+      </w:r>
+      <w:r>
+        <w:t xml:space="preserve"> --</w:t>
+      </w:r>
+      <w:proofErr w:type="spellStart"/>
+      <w:r>
+        <w:t>out_folder</w:t>
+      </w:r>
+      <w:proofErr w:type="spellEnd"/>
+      <w:r>
+        <w:t xml:space="preserve"> </w:t>
+      </w:r>
+      <w:r>
+        <w:rPr>
+          <w:b/>
+          <w:bCs/>
+        </w:rPr>
+        <w:t xml:space="preserve">YOUR OUTPUT </w:t>
+      </w:r>
+      <w:r>
+        <w:rPr>
+          <w:b/>
+          <w:bCs/>
+        </w:rPr>
+        <w:t>FOLDER</w:t>
+      </w:r>
+      <w:r>
+        <w:t xml:space="preserve"> </w:t>
+      </w:r>
+      <w:r>
+        <w:t>--</w:t>
+      </w:r>
+      <w:r>
+        <w:t xml:space="preserve"> </w:t>
+      </w:r>
+      <w:r>
+        <w:t>atlas</w:t>
+      </w:r>
+      <w:r>
+        <w:rPr>
+          <w:b/>
+          <w:bCs/>
+        </w:rPr>
+        <w:t xml:space="preserve"> </w:t>
+      </w:r>
+      <w:r>
+        <w:rPr>
+          <w:b/>
+          <w:bCs/>
+        </w:rPr>
+        <w:t>..\Atlases\MNI_Power.txt</w:t>
+      </w:r>
+      <w:r>
+        <w:t xml:space="preserve"> --</w:t>
+      </w:r>
+      <w:proofErr w:type="spellStart"/>
+      <w:r>
+        <w:t>min_r</w:t>
+      </w:r>
+      <w:proofErr w:type="spellEnd"/>
+      <w:r>
+        <w:t xml:space="preserve"> </w:t>
+      </w:r>
+      <w:r>
+        <w:rPr>
+          <w:b/>
+          <w:bCs/>
+        </w:rPr>
+        <w:t>0.9</w:t>
+      </w:r>
+    </w:p>
+    <w:p>
+      <w:pPr>
+        <w:bidi w:val="0"/>
+        <w:rPr>
+          <w:u w:val="single"/>
+        </w:rPr>
+      </w:pPr>
+      <w:r>
+        <w:rPr>
+          <w:u w:val="single"/>
+        </w:rPr>
+        <w:lastRenderedPageBreak/>
+        <w:t>Variables explanation</w:t>
+      </w:r>
+    </w:p>
+    <w:p>
+      <w:pPr>
+        <w:bidi w:val="0"/>
+      </w:pPr>
+      <w:r>
+        <w:t>visualize_correlation</w:t>
+      </w:r>
+      <w:r>
+        <w:t>.py = the script name</w:t>
+      </w:r>
+    </w:p>
+    <w:p>
+      <w:pPr>
+        <w:bidi w:val="0"/>
+      </w:pPr>
+      <w:r>
+        <w:rPr>
+          <w:b/>
+          <w:bCs/>
+        </w:rPr>
+        <w:t>--</w:t>
+      </w:r>
+      <w:r>
+        <w:t xml:space="preserve"> </w:t>
+      </w:r>
+      <w:proofErr w:type="spellStart"/>
+      <w:r>
+        <w:rPr>
+          <w:b/>
+          <w:bCs/>
+        </w:rPr>
+        <w:t>corr_mat</w:t>
+      </w:r>
+      <w:proofErr w:type="spellEnd"/>
+      <w:r>
+        <w:rPr>
+          <w:b/>
+          <w:bCs/>
+        </w:rPr>
+        <w:t xml:space="preserve"> </w:t>
+      </w:r>
+      <w:r>
+        <w:t xml:space="preserve">= Insert the </w:t>
+      </w:r>
+      <w:r>
+        <w:t>path to the common correlation matrix from the main script output.</w:t>
+      </w:r>
+    </w:p>
+    <w:p>
+      <w:pPr>
+        <w:bidi w:val="0"/>
+      </w:pPr>
+      <w:r>
+        <w:rPr>
+          <w:b/>
+          <w:bCs/>
+        </w:rPr>
+        <w:t>--</w:t>
+      </w:r>
+      <w:r>
+        <w:rPr>
+          <w:b/>
+          <w:bCs/>
+        </w:rPr>
+        <w:t>networks</w:t>
+      </w:r>
+      <w:r>
+        <w:t xml:space="preserve"> = </w:t>
+      </w:r>
+      <w:r>
+        <w:t xml:space="preserve">will output plot of correlation matrix and brain correlation only of </w:t>
+      </w:r>
+      <w:r>
+        <w:t>these networks</w:t>
+      </w:r>
+      <w:r>
+        <w:t>. Will output also excel file with those networks.</w:t>
+      </w:r>
+    </w:p>
+    <w:p>
+      <w:pPr>
+        <w:bidi w:val="0"/>
+      </w:pPr>
+      <w:r>
+        <w:rPr>
+          <w:b/>
+          <w:bCs/>
+        </w:rPr>
+        <w:t>--</w:t>
+      </w:r>
+      <w:proofErr w:type="spellStart"/>
+      <w:r>
+        <w:rPr>
+          <w:b/>
+          <w:bCs/>
+        </w:rPr>
+        <w:t>out_folder</w:t>
+      </w:r>
+      <w:proofErr w:type="spellEnd"/>
+      <w:r>
+        <w:t xml:space="preserve"> = Insert the path to the output folder. </w:t>
+      </w:r>
+    </w:p>
+    <w:p>
+      <w:pPr>
+        <w:bidi w:val="0"/>
+      </w:pPr>
+      <w:r>
+        <w:rPr>
+          <w:b/>
+          <w:bCs/>
+        </w:rPr>
+        <w:t>--atlas</w:t>
+      </w:r>
+      <w:r>
+        <w:rPr>
+          <w:b/>
+          <w:bCs/>
+        </w:rPr>
+        <w:t xml:space="preserve"> = </w:t>
+      </w:r>
+      <w:r>
+        <w:t xml:space="preserve">Insert the path to atlas coordinates file: MNI_Power.txt or MNI_Gordon.txt. They </w:t>
+      </w:r>
+      <w:proofErr w:type="gramStart"/>
+      <w:r>
+        <w:t xml:space="preserve">are </w:t>
+      </w:r>
+      <w:r>
+        <w:t>located in</w:t>
+      </w:r>
+      <w:proofErr w:type="gramEnd"/>
+      <w:r>
+        <w:t xml:space="preserve"> the Atlases folder</w:t>
+      </w:r>
+    </w:p>
+    <w:p>
+      <w:pPr>
+        <w:bidi w:val="0"/>
+      </w:pPr>
+      <w:r>
+        <w:rPr>
+          <w:b/>
+          <w:bCs/>
+        </w:rPr>
+        <w:t>--</w:t>
+      </w:r>
+      <w:proofErr w:type="spellStart"/>
+      <w:r>
+        <w:rPr>
+          <w:b/>
+          <w:bCs/>
+        </w:rPr>
+        <w:t>min_r</w:t>
+      </w:r>
+      <w:proofErr w:type="spellEnd"/>
+      <w:r>
+        <w:t xml:space="preserve"> = for the brain plot use. Default is 0.7. Plot only connection with R value greater</w:t>
+      </w:r>
+      <w:r>
+        <w:t xml:space="preserve"> (or lower for negative correlations)</w:t>
+      </w:r>
+      <w:r>
+        <w:t xml:space="preserve"> than </w:t>
+      </w:r>
+      <w:proofErr w:type="spellStart"/>
+      <w:r>
+        <w:t>min_r</w:t>
+      </w:r>
+      <w:proofErr w:type="spellEnd"/>
+      <w:r>
+        <w:t>.</w:t>
+      </w:r>
+    </w:p>
+    <w:p>
+      <w:pPr>
+        <w:bidi w:val="0"/>
+        <w:rPr>
+          <w:b/>
+          <w:bCs/>
+          <w:u w:val="single"/>
+        </w:rPr>
+      </w:pPr>
+      <w:r>
+        <w:rPr>
+          <w:b/>
+          <w:bCs/>
+          <w:u w:val="single"/>
+        </w:rPr>
+        <w:t>Visualize_co</w:t>
+      </w:r>
+      <w:r>
+        <w:rPr>
+          <w:b/>
+          <w:bCs/>
+          <w:u w:val="single"/>
+        </w:rPr>
+        <w:t>variance</w:t>
+      </w:r>
+      <w:r>
+        <w:rPr>
+          <w:b/>
+          <w:bCs/>
+          <w:u w:val="single"/>
+        </w:rPr>
+        <w:t>.py</w:t>
+      </w:r>
+    </w:p>
+    <w:p>
+      <w:pPr>
+        <w:bidi w:val="0"/>
+      </w:pPr>
+      <w:r>
+        <w:t>Will create covariance matrix plot –</w:t>
+      </w:r>
+      <w:r>
+        <w:rPr>
+          <w:b/>
+          <w:bCs/>
+        </w:rPr>
+        <w:t xml:space="preserve"> </w:t>
+      </w:r>
+      <w:r>
+        <w:rPr>
+          <w:b/>
+          <w:bCs/>
+          <w:sz w:val="24"/>
+          <w:szCs w:val="24"/>
+        </w:rPr>
+        <w:t>will not output with the main script</w:t>
+      </w:r>
+      <w:r>
+        <w:t xml:space="preserve">. </w:t>
+      </w:r>
+    </w:p>
+    <w:p>
+      <w:pPr>
+        <w:bidi w:val="0"/>
+      </w:pPr>
+      <w:r>
+        <w:t>visualize_co</w:t>
+      </w:r>
+      <w:r>
+        <w:t>variance</w:t>
+      </w:r>
+      <w:r>
+        <w:t>.py --</w:t>
+      </w:r>
+      <w:r>
+        <w:t xml:space="preserve"> </w:t>
+      </w:r>
+      <w:proofErr w:type="spellStart"/>
+      <w:r>
+        <w:t>co</w:t>
+      </w:r>
+      <w:r>
+        <w:t>v</w:t>
+      </w:r>
+      <w:r>
+        <w:t>_mat</w:t>
+      </w:r>
+      <w:proofErr w:type="spellEnd"/>
+      <w:r>
+        <w:rPr>
+          <w:b/>
+          <w:bCs/>
+        </w:rPr>
+        <w:t xml:space="preserve"> PATH TO </w:t>
+      </w:r>
+      <w:r>
+        <w:rPr>
+          <w:b/>
+          <w:bCs/>
+        </w:rPr>
+        <w:t>COVARIANCE</w:t>
+      </w:r>
+      <w:r>
+        <w:rPr>
+          <w:b/>
+          <w:bCs/>
+        </w:rPr>
+        <w:t xml:space="preserve"> MATRIX EXCEL FILE</w:t>
+      </w:r>
+      <w:r>
+        <w:t xml:space="preserve"> </w:t>
+      </w:r>
+      <w:r>
+        <w:t>–</w:t>
+      </w:r>
+      <w:r>
+        <w:t xml:space="preserve"> networks</w:t>
+      </w:r>
+      <w:r>
+        <w:rPr>
+          <w:b/>
+          <w:bCs/>
+        </w:rPr>
+        <w:t xml:space="preserve"> CO Visual</w:t>
+      </w:r>
+      <w:r>
+        <w:t xml:space="preserve"> --</w:t>
+      </w:r>
+      <w:proofErr w:type="spellStart"/>
+      <w:r>
+        <w:t>out_folder</w:t>
+      </w:r>
+      <w:proofErr w:type="spellEnd"/>
+      <w:r>
+        <w:t xml:space="preserve"> </w:t>
+      </w:r>
+      <w:r>
+        <w:rPr>
+          <w:b/>
+          <w:bCs/>
+        </w:rPr>
         <w:t>YOUR OUTPUT FOLDER</w:t>
       </w:r>
       <w:r>
         <w:t xml:space="preserve"> </w:t>
       </w:r>
+      <w:r>
+        <w:t>–</w:t>
+      </w:r>
+      <w:proofErr w:type="spellStart"/>
+      <w:r>
+        <w:t>vmin</w:t>
+      </w:r>
+      <w:proofErr w:type="spellEnd"/>
+      <w:r>
+        <w:t xml:space="preserve"> </w:t>
+      </w:r>
+      <w:r>
+        <w:rPr>
+          <w:b/>
+          <w:bCs/>
+        </w:rPr>
+        <w:t>-20</w:t>
+      </w:r>
+      <w:r>
+        <w:t xml:space="preserve"> –</w:t>
+      </w:r>
+      <w:proofErr w:type="spellStart"/>
+      <w:proofErr w:type="gramStart"/>
+      <w:r>
+        <w:t>vmax</w:t>
+      </w:r>
+      <w:proofErr w:type="spellEnd"/>
+      <w:r>
+        <w:t xml:space="preserve">  </w:t>
+      </w:r>
+      <w:r>
+        <w:rPr>
+          <w:b/>
+          <w:bCs/>
+        </w:rPr>
+        <w:t>20</w:t>
+      </w:r>
+      <w:proofErr w:type="gramEnd"/>
     </w:p>
     <w:p>
       <w:pPr>
@@ -534,10 +1893,13 @@
         <w:bidi w:val="0"/>
       </w:pPr>
       <w:r>
-        <w:t>create_cor_from_nifty.py</w:t>
-      </w:r>
-      <w:r>
-        <w:t xml:space="preserve"> = the script name</w:t>
+        <w:t>visualize_co</w:t>
+      </w:r>
+      <w:r>
+        <w:t>variance</w:t>
+      </w:r>
+      <w:r>
+        <w:t>.py = the script name</w:t>
       </w:r>
     </w:p>
     <w:p>
@@ -551,17 +1913,47 @@
         </w:rPr>
         <w:t>--</w:t>
       </w:r>
-      <w:proofErr w:type="spellStart"/>
-      <w:r>
-        <w:rPr>
-          <w:b/>
-          <w:bCs/>
-        </w:rPr>
-        <w:t>preproc_folder</w:t>
-      </w:r>
-      <w:proofErr w:type="spellEnd"/>
-      <w:r>
-        <w:t xml:space="preserve"> = Insert the folder with your preprocessed nifty files that you want to create the correlation matrix for</w:t>
+      <w:r>
+        <w:t xml:space="preserve"> </w:t>
+      </w:r>
+      <w:proofErr w:type="spellStart"/>
+      <w:r>
+        <w:rPr>
+          <w:b/>
+          <w:bCs/>
+        </w:rPr>
+        <w:t>co</w:t>
+      </w:r>
+      <w:r>
+        <w:rPr>
+          <w:b/>
+          <w:bCs/>
+        </w:rPr>
+        <w:t>v</w:t>
+      </w:r>
+      <w:r>
+        <w:rPr>
+          <w:b/>
+          <w:bCs/>
+        </w:rPr>
+        <w:t>_mat</w:t>
+      </w:r>
+      <w:proofErr w:type="spellEnd"/>
+      <w:r>
+        <w:rPr>
+          <w:b/>
+          <w:bCs/>
+        </w:rPr>
+        <w:t xml:space="preserve"> </w:t>
+      </w:r>
+      <w:r>
+        <w:t xml:space="preserve">= Insert the path to the common </w:t>
+      </w:r>
+      <w:r>
+        <w:t>covariance</w:t>
+      </w:r>
+      <w:r>
+        <w:t xml:space="preserve"> matrix from the main script output.</w:t>
       </w:r>
     </w:p>
     <w:p>
@@ -575,29 +1967,26 @@
         </w:rPr>
         <w:t>--</w:t>
       </w:r>
-      <w:proofErr w:type="spellStart"/>
-      <w:r>
-        <w:rPr>
-          <w:b/>
-          <w:bCs/>
-        </w:rPr>
-        <w:t>atlas_</w:t>
-      </w:r>
       <w:proofErr w:type="gramStart"/>
       <w:r>
         <w:rPr>
           <w:b/>
           <w:bCs/>
         </w:rPr>
-        <w:t>coords</w:t>
-      </w:r>
-      <w:proofErr w:type="spellEnd"/>
+        <w:t>networks</w:t>
+      </w:r>
       <w:r>
         <w:t xml:space="preserve">  =</w:t>
       </w:r>
       <w:proofErr w:type="gramEnd"/>
       <w:r>
-        <w:t xml:space="preserve"> Insert a text file with your atlas coordinates. The MNI_Power.txt is included for Power atlas.  (Attention: other atlases not tested!!!)</w:t>
+        <w:t xml:space="preserve"> will output plot of </w:t>
+      </w:r>
+      <w:r>
+        <w:t>covariance</w:t>
+      </w:r>
+      <w:r>
+        <w:t xml:space="preserve"> matrix only of this networks. Will output also excel file with those networks.</w:t>
       </w:r>
     </w:p>
     <w:p>
@@ -628,39 +2017,6 @@
       <w:pPr>
         <w:bidi w:val="0"/>
       </w:pPr>
-    </w:p>
-    <w:p>
-      <w:pPr>
-        <w:bidi w:val="0"/>
-        <w:rPr>
-          <w:u w:val="single"/>
-        </w:rPr>
-      </w:pPr>
-      <w:proofErr w:type="gramStart"/>
-      <w:r>
-        <w:rPr>
-          <w:u w:val="single"/>
-        </w:rPr>
-        <w:t xml:space="preserve">Another </w:t>
-      </w:r>
-      <w:r>
-        <w:rPr>
-          <w:u w:val="single"/>
-        </w:rPr>
-        <w:t>variables</w:t>
-      </w:r>
-      <w:proofErr w:type="gramEnd"/>
-      <w:r>
-        <w:rPr>
-          <w:u w:val="single"/>
-        </w:rPr>
-        <w:t>:</w:t>
-      </w:r>
-    </w:p>
-    <w:p>
-      <w:pPr>
-        <w:bidi w:val="0"/>
-      </w:pPr>
       <w:r>
         <w:rPr>
           <w:b/>
@@ -674,46 +2030,23 @@
           <w:b/>
           <w:bCs/>
         </w:rPr>
-        <w:t>not_create_subjects</w:t>
-      </w:r>
-      <w:proofErr w:type="spellEnd"/>
-      <w:r>
-        <w:t xml:space="preserve"> = you can add this flag if you do want to skip the </w:t>
-      </w:r>
-      <w:proofErr w:type="spellStart"/>
-      <w:r>
-        <w:t>subjects_data.pkl</w:t>
-      </w:r>
-      <w:proofErr w:type="spellEnd"/>
-      <w:r>
-        <w:t xml:space="preserve"> file creation because it takes a lot of time. Note: The program will search for this file inside the output folder.</w:t>
-      </w:r>
-    </w:p>
-    <w:p>
-      <w:pPr>
-        <w:bidi w:val="0"/>
-      </w:pPr>
-      <w:r>
-        <w:rPr>
-          <w:b/>
-          <w:bCs/>
-        </w:rPr>
-        <w:t>--networks</w:t>
-      </w:r>
-      <w:r>
-        <w:t xml:space="preserve"> = add this flag if you want correlation matrix for some networks and brain plot with connections in these networks. You can find the networks available in the </w:t>
-      </w:r>
-      <w:r>
-        <w:t>networkToIndexDic</w:t>
-      </w:r>
-      <w:r>
-        <w:t xml:space="preserve">.py file. </w:t>
-      </w:r>
-    </w:p>
-    <w:p>
-      <w:pPr>
-        <w:bidi w:val="0"/>
-      </w:pPr>
+        <w:t>vmin</w:t>
+      </w:r>
+      <w:proofErr w:type="spellEnd"/>
+      <w:r>
+        <w:rPr>
+          <w:b/>
+          <w:bCs/>
+        </w:rPr>
+        <w:t xml:space="preserve"> </w:t>
+      </w:r>
+      <w:r>
+        <w:rPr>
+          <w:b/>
+          <w:bCs/>
+        </w:rPr>
+        <w:t xml:space="preserve">and </w:t>
+      </w:r>
       <w:r>
         <w:rPr>
           <w:b/>
@@ -727,33 +2060,49 @@
           <w:b/>
           <w:bCs/>
         </w:rPr>
-        <w:t>min_r</w:t>
-      </w:r>
-      <w:proofErr w:type="spellEnd"/>
-      <w:r>
-        <w:t xml:space="preserve"> = for the brain plot use. Default is 0.7. Plot only connection with </w:t>
-      </w:r>
-      <w:proofErr w:type="gramStart"/>
-      <w:r>
-        <w:t>R value</w:t>
-      </w:r>
-      <w:proofErr w:type="gramEnd"/>
-      <w:r>
-        <w:t xml:space="preserve"> greater </w:t>
-      </w:r>
-      <w:proofErr w:type="spellStart"/>
-      <w:r>
-        <w:t>then</w:t>
-      </w:r>
-      <w:proofErr w:type="spellEnd"/>
-      <w:r>
+        <w:t>vmax</w:t>
+      </w:r>
+      <w:proofErr w:type="spellEnd"/>
+      <w:r>
+        <w:t xml:space="preserve"> = </w:t>
+      </w:r>
+      <w:r>
+        <w:t>minimum and maximum values for matrix plotting.</w:t>
+      </w:r>
+      <w:r>
+        <w:rPr>
+          <w:rFonts w:hint="cs"/>
+          <w:rtl/>
+        </w:rPr>
         <w:t xml:space="preserve"> </w:t>
       </w:r>
-      <w:proofErr w:type="spellStart"/>
-      <w:r>
-        <w:t>min_r</w:t>
-      </w:r>
-      <w:proofErr w:type="spellEnd"/>
+      <w:r>
+        <w:t>In contrast to correlation</w:t>
+      </w:r>
+      <w:r>
+        <w:t xml:space="preserve"> matrix</w:t>
+      </w:r>
+      <w:r>
+        <w:t xml:space="preserve"> where the values range from </w:t>
+      </w:r>
+      <w:r>
+        <w:t>-</w:t>
+      </w:r>
+      <w:r>
+        <w:t xml:space="preserve">1 to 1, in the </w:t>
+      </w:r>
+      <w:r>
+        <w:t>co</w:t>
+      </w:r>
+      <w:r>
+        <w:t>variance</w:t>
+      </w:r>
+      <w:r>
+        <w:t xml:space="preserve"> matrix</w:t>
+      </w:r>
+      <w:r>
+        <w:t xml:space="preserve"> values can range at any scale and you must choose how to represent the output</w:t>
+      </w:r>
       <w:r>
         <w:t>.</w:t>
       </w:r>
@@ -762,116 +2111,225 @@
       <w:pPr>
         <w:bidi w:val="0"/>
         <w:rPr>
-          <w:u w:val="single"/>
-        </w:rPr>
-      </w:pPr>
-      <w:r>
-        <w:rPr>
-          <w:u w:val="single"/>
-        </w:rPr>
-        <w:lastRenderedPageBreak/>
-        <w:t>Example:</w:t>
-      </w:r>
-    </w:p>
-    <w:p>
-      <w:pPr>
-        <w:bidi w:val="0"/>
-      </w:pPr>
-      <w:r>
-        <w:t>create_cor_from_nifty.py --</w:t>
-      </w:r>
-      <w:proofErr w:type="spellStart"/>
-      <w:r>
-        <w:t>preproc_folder</w:t>
+          <w:b/>
+          <w:bCs/>
+        </w:rPr>
+      </w:pPr>
+    </w:p>
+    <w:p>
+      <w:pPr>
+        <w:bidi w:val="0"/>
+        <w:rPr>
+          <w:b/>
+          <w:bCs/>
+          <w:sz w:val="24"/>
+          <w:szCs w:val="24"/>
+          <w:u w:val="single"/>
+        </w:rPr>
+      </w:pPr>
+      <w:r>
+        <w:rPr>
+          <w:b/>
+          <w:bCs/>
+          <w:sz w:val="24"/>
+          <w:szCs w:val="24"/>
+          <w:u w:val="single"/>
+        </w:rPr>
+        <w:t>Appendix</w:t>
+      </w:r>
+    </w:p>
+    <w:p>
+      <w:pPr>
+        <w:bidi w:val="0"/>
+        <w:rPr>
+          <w:u w:val="single"/>
+        </w:rPr>
+      </w:pPr>
+      <w:r>
+        <w:rPr>
+          <w:u w:val="single"/>
+        </w:rPr>
+        <w:t>Networks of Gordon atlas</w:t>
+      </w:r>
+    </w:p>
+    <w:p>
+      <w:pPr>
+        <w:bidi w:val="0"/>
+      </w:pPr>
+      <w:proofErr w:type="spellStart"/>
+      <w:r>
+        <w:t>SMhand</w:t>
+      </w:r>
+      <w:proofErr w:type="spellEnd"/>
+      <w:r>
+        <w:t xml:space="preserve">, </w:t>
+      </w:r>
+      <w:proofErr w:type="spellStart"/>
+      <w:r>
+        <w:t>SMmouth</w:t>
+      </w:r>
+      <w:proofErr w:type="spellEnd"/>
+      <w:r>
+        <w:t xml:space="preserve">, </w:t>
+      </w:r>
+      <w:proofErr w:type="spellStart"/>
+      <w:r>
+        <w:t>CinguloParietal</w:t>
+      </w:r>
+      <w:proofErr w:type="spellEnd"/>
+      <w:r>
+        <w:t xml:space="preserve">, </w:t>
+      </w:r>
+      <w:proofErr w:type="spellStart"/>
+      <w:r>
+        <w:t>Cingulo</w:t>
       </w:r>
       <w:proofErr w:type="spellEnd"/>
       <w:r>
         <w:t xml:space="preserve"> </w:t>
       </w:r>
-      <w:r>
-        <w:rPr>
-          <w:b/>
-          <w:bCs/>
-        </w:rPr>
-        <w:t>FOLDER WITH NIFTY FILES</w:t>
-      </w:r>
-      <w:r>
-        <w:t xml:space="preserve"> </w:t>
-      </w:r>
-      <w:r>
-        <w:t>--</w:t>
-      </w:r>
-      <w:proofErr w:type="spellStart"/>
-      <w:r>
-        <w:t>atlas_coords</w:t>
-      </w:r>
-      <w:proofErr w:type="spellEnd"/>
-      <w:r>
-        <w:t xml:space="preserve"> </w:t>
-      </w:r>
-      <w:r>
-        <w:rPr>
-          <w:b/>
-          <w:bCs/>
-        </w:rPr>
-        <w:t>MNI_Power.txt</w:t>
-      </w:r>
-      <w:r>
-        <w:t xml:space="preserve"> --</w:t>
-      </w:r>
-      <w:proofErr w:type="spellStart"/>
-      <w:r>
-        <w:t>out_folder</w:t>
-      </w:r>
-      <w:proofErr w:type="spellEnd"/>
-      <w:r>
-        <w:t xml:space="preserve"> </w:t>
-      </w:r>
-      <w:r>
-        <w:rPr>
-          <w:b/>
-          <w:bCs/>
-        </w:rPr>
-        <w:t>YOUR OUTPUT FOLDER</w:t>
-      </w:r>
-      <w:r>
-        <w:t xml:space="preserve"> </w:t>
-      </w:r>
-      <w:r>
-        <w:t>--</w:t>
-      </w:r>
-      <w:proofErr w:type="spellStart"/>
-      <w:r>
-        <w:t>not_create_subjects</w:t>
-      </w:r>
-      <w:proofErr w:type="spellEnd"/>
-      <w:r>
-        <w:t xml:space="preserve"> --networks </w:t>
-      </w:r>
-      <w:r>
-        <w:rPr>
-          <w:b/>
-          <w:bCs/>
-        </w:rPr>
-        <w:t>CO Visual</w:t>
-      </w:r>
-      <w:r>
-        <w:t xml:space="preserve"> --</w:t>
-      </w:r>
-      <w:proofErr w:type="spellStart"/>
-      <w:r>
-        <w:t>min_r</w:t>
-      </w:r>
-      <w:proofErr w:type="spellEnd"/>
-      <w:r>
-        <w:t xml:space="preserve"> </w:t>
-      </w:r>
-      <w:r>
-        <w:rPr>
-          <w:b/>
-          <w:bCs/>
-        </w:rPr>
-        <w:t>0.9</w:t>
+      <w:proofErr w:type="spellStart"/>
+      <w:r>
+        <w:t>Operc</w:t>
+      </w:r>
+      <w:proofErr w:type="spellEnd"/>
+      <w:r>
+        <w:t xml:space="preserve">, </w:t>
+      </w:r>
+      <w:r>
+        <w:t>Auditory</w:t>
+      </w:r>
+      <w:r>
+        <w:t xml:space="preserve">, Default, </w:t>
+      </w:r>
+      <w:r>
+        <w:t>Visual</w:t>
+      </w:r>
+      <w:r>
+        <w:t xml:space="preserve">, </w:t>
+      </w:r>
+      <w:proofErr w:type="spellStart"/>
+      <w:r>
+        <w:t>FrontoParietal</w:t>
+      </w:r>
+      <w:proofErr w:type="spellEnd"/>
+      <w:r>
+        <w:t xml:space="preserve">, </w:t>
+      </w:r>
+      <w:r>
+        <w:t>Salience</w:t>
+      </w:r>
+      <w:r>
+        <w:t xml:space="preserve">, </w:t>
+      </w:r>
+      <w:proofErr w:type="spellStart"/>
+      <w:r>
+        <w:t>VentralAttn</w:t>
+      </w:r>
+      <w:proofErr w:type="spellEnd"/>
+      <w:r>
+        <w:t xml:space="preserve">, </w:t>
+      </w:r>
+      <w:proofErr w:type="spellStart"/>
+      <w:r>
+        <w:t>DorsalAttn</w:t>
+      </w:r>
+      <w:proofErr w:type="spellEnd"/>
+      <w:r>
+        <w:t xml:space="preserve">, </w:t>
+      </w:r>
+      <w:r>
+        <w:t>None</w:t>
+      </w:r>
+      <w:r>
+        <w:t xml:space="preserve">, </w:t>
+      </w:r>
+      <w:proofErr w:type="spellStart"/>
+      <w:r>
+        <w:t>RetrosplenialTemporal</w:t>
+      </w:r>
+      <w:proofErr w:type="spellEnd"/>
+    </w:p>
+    <w:p>
+      <w:pPr>
+        <w:bidi w:val="0"/>
+        <w:rPr>
+          <w:u w:val="single"/>
+        </w:rPr>
+      </w:pPr>
+      <w:r>
+        <w:rPr>
+          <w:u w:val="single"/>
+        </w:rPr>
+        <w:t xml:space="preserve">Networks of </w:t>
+      </w:r>
+      <w:r>
+        <w:rPr>
+          <w:u w:val="single"/>
+        </w:rPr>
+        <w:t>Power atlas</w:t>
+      </w:r>
+    </w:p>
+    <w:p>
+      <w:pPr>
+        <w:bidi w:val="0"/>
+      </w:pPr>
+      <w:r>
+        <w:t>SSH</w:t>
+      </w:r>
+      <w:r>
+        <w:t xml:space="preserve">, SSM, CO, </w:t>
+      </w:r>
+      <w:r>
+        <w:t>Auditory</w:t>
+      </w:r>
+      <w:r>
+        <w:t xml:space="preserve">, DMN, </w:t>
+      </w:r>
+      <w:r>
+        <w:t>Memory</w:t>
+      </w:r>
+      <w:r>
+        <w:t xml:space="preserve">, </w:t>
+      </w:r>
+      <w:r>
+        <w:t>Visual</w:t>
+      </w:r>
+      <w:r>
+        <w:t xml:space="preserve">, </w:t>
+      </w:r>
+      <w:r>
+        <w:t>FP</w:t>
+      </w:r>
+      <w:r>
+        <w:t xml:space="preserve">, </w:t>
+      </w:r>
+      <w:r>
+        <w:t>Salience</w:t>
+      </w:r>
+      <w:r>
+        <w:t xml:space="preserve">, </w:t>
+      </w:r>
+      <w:r>
+        <w:t>Subcortical</w:t>
+      </w:r>
+      <w:r>
+        <w:t xml:space="preserve">, </w:t>
+      </w:r>
+      <w:r>
+        <w:t>VAN</w:t>
+      </w:r>
+      <w:r>
+        <w:t xml:space="preserve">, DAN, </w:t>
+      </w:r>
+      <w:r>
+        <w:t>Cerebellum</w:t>
+      </w:r>
+      <w:r>
+        <w:t xml:space="preserve">, </w:t>
+      </w:r>
+      <w:r>
+        <w:t>Uncertain</w:t>
       </w:r>
     </w:p>
     <w:p>
@@ -892,7 +2350,7 @@
 </file>
 
 <file path=word/numbering.xml><?xml version="1.0" encoding="utf-8"?>
-<w:numbering xmlns:wpc="http://schemas.microsoft.com/office/word/2010/wordprocessingCanvas" xmlns:cx="http://schemas.microsoft.com/office/drawing/2014/chartex" xmlns:cx1="http://schemas.microsoft.com/office/drawing/2015/9/8/chartex" xmlns:mc="http://schemas.openxmlformats.org/markup-compatibility/2006" xmlns:o="urn:schemas-microsoft-com:office:office" xmlns:r="http://schemas.openxmlformats.org/officeDocument/2006/relationships" xmlns:m="http://schemas.openxmlformats.org/officeDocument/2006/math" xmlns:v="urn:schemas-microsoft-com:vml" xmlns:wp14="http://schemas.microsoft.com/office/word/2010/wordprocessingDrawing" xmlns:wp="http://schemas.openxmlformats.org/drawingml/2006/wordprocessingDrawing" xmlns:w10="urn:schemas-microsoft-com:office:word" xmlns:w="http://schemas.openxmlformats.org/wordprocessingml/2006/main" xmlns:w14="http://schemas.microsoft.com/office/word/2010/wordml" xmlns:w15="http://schemas.microsoft.com/office/word/2012/wordml" xmlns:w16se="http://schemas.microsoft.com/office/word/2015/wordml/symex" xmlns:wpg="http://schemas.microsoft.com/office/word/2010/wordprocessingGroup" xmlns:wpi="http://schemas.microsoft.com/office/word/2010/wordprocessingInk" xmlns:wne="http://schemas.microsoft.com/office/word/2006/wordml" xmlns:wps="http://schemas.microsoft.com/office/word/2010/wordprocessingShape" mc:Ignorable="w14 w15 w16se wp14">
+<w:numbering xmlns:wpc="http://schemas.microsoft.com/office/word/2010/wordprocessingCanvas" xmlns:cx="http://schemas.microsoft.com/office/drawing/2014/chartex" xmlns:cx1="http://schemas.microsoft.com/office/drawing/2015/9/8/chartex" xmlns:cx2="http://schemas.microsoft.com/office/drawing/2015/10/21/chartex" xmlns:cx3="http://schemas.microsoft.com/office/drawing/2016/5/9/chartex" xmlns:cx4="http://schemas.microsoft.com/office/drawing/2016/5/10/chartex" xmlns:cx5="http://schemas.microsoft.com/office/drawing/2016/5/11/chartex" xmlns:cx6="http://schemas.microsoft.com/office/drawing/2016/5/12/chartex" xmlns:cx7="http://schemas.microsoft.com/office/drawing/2016/5/13/chartex" xmlns:cx8="http://schemas.microsoft.com/office/drawing/2016/5/14/chartex" xmlns:mc="http://schemas.openxmlformats.org/markup-compatibility/2006" xmlns:aink="http://schemas.microsoft.com/office/drawing/2016/ink" xmlns:am3d="http://schemas.microsoft.com/office/drawing/2017/model3d" xmlns:o="urn:schemas-microsoft-com:office:office" xmlns:r="http://schemas.openxmlformats.org/officeDocument/2006/relationships" xmlns:m="http://schemas.openxmlformats.org/officeDocument/2006/math" xmlns:v="urn:schemas-microsoft-com:vml" xmlns:wp14="http://schemas.microsoft.com/office/word/2010/wordprocessingDrawing" xmlns:wp="http://schemas.openxmlformats.org/drawingml/2006/wordprocessingDrawing" xmlns:w10="urn:schemas-microsoft-com:office:word" xmlns:w="http://schemas.openxmlformats.org/wordprocessingml/2006/main" xmlns:w14="http://schemas.microsoft.com/office/word/2010/wordml" xmlns:w15="http://schemas.microsoft.com/office/word/2012/wordml" xmlns:w16cex="http://schemas.microsoft.com/office/word/2018/wordml/cex" xmlns:w16cid="http://schemas.microsoft.com/office/word/2016/wordml/cid" xmlns:w16="http://schemas.microsoft.com/office/word/2018/wordml" xmlns:w16se="http://schemas.microsoft.com/office/word/2015/wordml/symex" xmlns:wpg="http://schemas.microsoft.com/office/word/2010/wordprocessingGroup" xmlns:wpi="http://schemas.microsoft.com/office/word/2010/wordprocessingInk" xmlns:wne="http://schemas.microsoft.com/office/word/2006/wordml" xmlns:wps="http://schemas.microsoft.com/office/word/2010/wordprocessingShape" mc:Ignorable="w14 w15 w16se w16cid w16 w16cex wp14">
   <w:abstractNum w:abstractNumId="0" w15:restartNumberingAfterBreak="0">
     <w:nsid w:val="1C4422EA"/>
     <w:multiLevelType w:val="hybridMultilevel"/>
@@ -989,7 +2447,7 @@
 </file>
 
 <file path=word/styles.xml><?xml version="1.0" encoding="utf-8"?>
-<w:styles xmlns:mc="http://schemas.openxmlformats.org/markup-compatibility/2006" xmlns:r="http://schemas.openxmlformats.org/officeDocument/2006/relationships" xmlns:w="http://schemas.openxmlformats.org/wordprocessingml/2006/main" xmlns:w14="http://schemas.microsoft.com/office/word/2010/wordml" xmlns:w15="http://schemas.microsoft.com/office/word/2012/wordml" xmlns:w16se="http://schemas.microsoft.com/office/word/2015/wordml/symex" mc:Ignorable="w14 w15 w16se">
+<w:styles xmlns:mc="http://schemas.openxmlformats.org/markup-compatibility/2006" xmlns:r="http://schemas.openxmlformats.org/officeDocument/2006/relationships" xmlns:w="http://schemas.openxmlformats.org/wordprocessingml/2006/main" xmlns:w14="http://schemas.microsoft.com/office/word/2010/wordml" xmlns:w15="http://schemas.microsoft.com/office/word/2012/wordml" xmlns:w16cex="http://schemas.microsoft.com/office/word/2018/wordml/cex" xmlns:w16cid="http://schemas.microsoft.com/office/word/2016/wordml/cid" xmlns:w16="http://schemas.microsoft.com/office/word/2018/wordml" xmlns:w16se="http://schemas.microsoft.com/office/word/2015/wordml/symex" mc:Ignorable="w14 w15 w16se w16cid w16 w16cex">
   <w:docDefaults>
     <w:rPrDefault>
       <w:rPr>
@@ -1005,7 +2463,7 @@
       </w:pPr>
     </w:pPrDefault>
   </w:docDefaults>
-  <w:latentStyles w:defLockedState="0" w:defUIPriority="99" w:defSemiHidden="0" w:defUnhideWhenUsed="0" w:defQFormat="0" w:count="371">
+  <w:latentStyles w:defLockedState="0" w:defUIPriority="99" w:defSemiHidden="0" w:defUnhideWhenUsed="0" w:defQFormat="0" w:count="376">
     <w:lsdException w:name="Normal" w:uiPriority="0" w:qFormat="1"/>
     <w:lsdException w:name="heading 1" w:uiPriority="9" w:qFormat="1"/>
     <w:lsdException w:name="heading 2" w:semiHidden="1" w:uiPriority="9" w:unhideWhenUsed="1" w:qFormat="1"/>
@@ -1111,7 +2569,6 @@
     <w:lsdException w:name="HTML Sample" w:semiHidden="1" w:unhideWhenUsed="1"/>
     <w:lsdException w:name="HTML Typewriter" w:semiHidden="1" w:unhideWhenUsed="1"/>
     <w:lsdException w:name="HTML Variable" w:semiHidden="1" w:unhideWhenUsed="1"/>
-    <w:lsdException w:name="Normal Table" w:semiHidden="1" w:unhideWhenUsed="1"/>
     <w:lsdException w:name="annotation subject" w:semiHidden="1" w:unhideWhenUsed="1"/>
     <w:lsdException w:name="No List" w:semiHidden="1" w:unhideWhenUsed="1"/>
     <w:lsdException w:name="Outline List 1" w:semiHidden="1" w:unhideWhenUsed="1"/>
@@ -1154,11 +2611,8 @@
     <w:lsdException w:name="Table Contemporary" w:semiHidden="1" w:unhideWhenUsed="1"/>
     <w:lsdException w:name="Table Elegant" w:semiHidden="1" w:unhideWhenUsed="1"/>
     <w:lsdException w:name="Table Professional" w:semiHidden="1" w:unhideWhenUsed="1"/>
-    <w:lsdException w:name="Table Subtle 1" w:semiHidden="1" w:unhideWhenUsed="1"/>
     <w:lsdException w:name="Table Subtle 2" w:semiHidden="1" w:unhideWhenUsed="1"/>
     <w:lsdException w:name="Table Web 1" w:semiHidden="1" w:unhideWhenUsed="1"/>
-    <w:lsdException w:name="Table Web 2" w:semiHidden="1" w:unhideWhenUsed="1"/>
-    <w:lsdException w:name="Table Web 3" w:semiHidden="1" w:unhideWhenUsed="1"/>
     <w:lsdException w:name="Balloon Text" w:semiHidden="1" w:unhideWhenUsed="1"/>
     <w:lsdException w:name="Table Grid" w:uiPriority="39"/>
     <w:lsdException w:name="Table Theme" w:semiHidden="1" w:unhideWhenUsed="1"/>
@@ -1377,21 +2831,26 @@
     <w:lsdException w:name="List Table 5 Dark Accent 6" w:uiPriority="50"/>
     <w:lsdException w:name="List Table 6 Colorful Accent 6" w:uiPriority="51"/>
     <w:lsdException w:name="List Table 7 Colorful Accent 6" w:uiPriority="52"/>
+    <w:lsdException w:name="Mention" w:semiHidden="1" w:unhideWhenUsed="1"/>
+    <w:lsdException w:name="Smart Hyperlink" w:semiHidden="1" w:unhideWhenUsed="1"/>
+    <w:lsdException w:name="Hashtag" w:semiHidden="1" w:unhideWhenUsed="1"/>
+    <w:lsdException w:name="Unresolved Mention" w:semiHidden="1" w:unhideWhenUsed="1"/>
+    <w:lsdException w:name="Smart Link" w:semiHidden="1" w:unhideWhenUsed="1"/>
   </w:latentStyles>
-  <w:style w:type="paragraph" w:default="1" w:styleId="Normal">
+  <w:style w:type="paragraph" w:default="1" w:styleId="a">
     <w:name w:val="Normal"/>
     <w:qFormat/>
     <w:pPr>
       <w:bidi/>
     </w:pPr>
   </w:style>
-  <w:style w:type="character" w:default="1" w:styleId="DefaultParagraphFont">
+  <w:style w:type="character" w:default="1" w:styleId="a0">
     <w:name w:val="Default Paragraph Font"/>
     <w:uiPriority w:val="1"/>
     <w:semiHidden/>
     <w:unhideWhenUsed/>
   </w:style>
-  <w:style w:type="table" w:default="1" w:styleId="TableNormal">
+  <w:style w:type="table" w:default="1" w:styleId="a1">
     <w:name w:val="Normal Table"/>
     <w:uiPriority w:val="99"/>
     <w:semiHidden/>
@@ -1406,7 +2865,7 @@
       </w:tblCellMar>
     </w:tblPr>
   </w:style>
-  <w:style w:type="numbering" w:default="1" w:styleId="NoList">
+  <w:style w:type="numbering" w:default="1" w:styleId="a2">
     <w:name w:val="No List"/>
     <w:uiPriority w:val="99"/>
     <w:semiHidden/>
@@ -1414,7 +2873,7 @@
   </w:style>
   <w:style w:type="character" w:styleId="Hyperlink">
     <w:name w:val="Hyperlink"/>
-    <w:basedOn w:val="DefaultParagraphFont"/>
+    <w:basedOn w:val="a0"/>
     <w:uiPriority w:val="99"/>
     <w:unhideWhenUsed/>
     <w:rsid w:val="008B6831"/>
@@ -1423,9 +2882,9 @@
       <w:u w:val="single"/>
     </w:rPr>
   </w:style>
-  <w:style w:type="character" w:customStyle="1" w:styleId="UnresolvedMention">
-    <w:name w:val="Unresolved Mention"/>
-    <w:basedOn w:val="DefaultParagraphFont"/>
+  <w:style w:type="character" w:customStyle="1" w:styleId="1">
+    <w:name w:val="אזכור לא מזוהה1"/>
+    <w:basedOn w:val="a0"/>
     <w:uiPriority w:val="99"/>
     <w:semiHidden/>
     <w:unhideWhenUsed/>
@@ -1435,9 +2894,9 @@
       <w:shd w:val="clear" w:color="auto" w:fill="E1DFDD"/>
     </w:rPr>
   </w:style>
-  <w:style w:type="paragraph" w:styleId="ListParagraph">
+  <w:style w:type="paragraph" w:styleId="a3">
     <w:name w:val="List Paragraph"/>
-    <w:basedOn w:val="Normal"/>
+    <w:basedOn w:val="a"/>
     <w:uiPriority w:val="34"/>
     <w:qFormat/>
     <w:rsid w:val="00352C8F"/>
@@ -1445,6 +2904,18 @@
       <w:ind w:left="720"/>
       <w:contextualSpacing/>
     </w:pPr>
+  </w:style>
+  <w:style w:type="character" w:styleId="a4">
+    <w:name w:val="Unresolved Mention"/>
+    <w:basedOn w:val="a0"/>
+    <w:uiPriority w:val="99"/>
+    <w:semiHidden/>
+    <w:unhideWhenUsed/>
+    <w:rsid w:val="003B19BE"/>
+    <w:rPr>
+      <w:color w:val="605E5C"/>
+      <w:shd w:val="clear" w:color="auto" w:fill="E1DFDD"/>
+    </w:rPr>
   </w:style>
 </w:styles>
 </file>

</xml_diff>